<commit_message>
v1.1 - Windows Plugins
</commit_message>
<xml_diff>
--- a/_Documents/Manual(EN).docx
+++ b/_Documents/Manual(EN).docx
@@ -1694,27 +1694,37 @@
           <w:szCs w:val="28"/>
           <w:lang w:val="en-US"/>
         </w:rPr>
-        <w:t>Harmonizer Vol:</w:t>
-      </w:r>
-      <w:r>
-        <w:rPr>
-          <w:rFonts w:ascii="Times" w:hAnsi="Times" w:cs="Helvetica"/>
-          <w:bCs/>
-          <w:sz w:val="28"/>
-          <w:szCs w:val="28"/>
-          <w:lang w:val="en-US"/>
-        </w:rPr>
-        <w:t xml:space="preserve"> controls the volume of a secondary bandpass filter that harmonizes with the primary filter</w:t>
-      </w:r>
-      <w:r>
-        <w:rPr>
-          <w:rFonts w:ascii="Times" w:hAnsi="Times" w:cs="Helvetica"/>
-          <w:bCs/>
-          <w:sz w:val="28"/>
-          <w:szCs w:val="28"/>
-          <w:lang w:val="en-US"/>
-        </w:rPr>
-        <w:t>. The secondary filter is supposed to be used to emulate the resonant sound that wind makes when blowing through small gaps</w:t>
+        <w:t>Harmon</w:t>
+      </w:r>
+      <w:r>
+        <w:rPr>
+          <w:rFonts w:ascii="Times" w:hAnsi="Times" w:cs="Helvetica"/>
+          <w:b/>
+          <w:sz w:val="28"/>
+          <w:szCs w:val="28"/>
+          <w:lang w:val="en-US"/>
+        </w:rPr>
+        <w:t>y</w:t>
+      </w:r>
+      <w:r>
+        <w:rPr>
+          <w:rFonts w:ascii="Times" w:hAnsi="Times" w:cs="Helvetica"/>
+          <w:b/>
+          <w:sz w:val="28"/>
+          <w:szCs w:val="28"/>
+          <w:lang w:val="en-US"/>
+        </w:rPr>
+        <w:t xml:space="preserve"> Vol:</w:t>
+      </w:r>
+      <w:r>
+        <w:rPr>
+          <w:rFonts w:ascii="Times" w:hAnsi="Times" w:cs="Helvetica"/>
+          <w:bCs/>
+          <w:sz w:val="28"/>
+          <w:szCs w:val="28"/>
+          <w:lang w:val="en-US"/>
+        </w:rPr>
+        <w:t xml:space="preserve"> controls the volume of a secondary bandpass filter that harmonizes with the primary filter. The secondary filter is supposed to be used to emulate the resonant sound that wind makes when blowing through small gaps</w:t>
       </w:r>
     </w:p>
     <w:p>
@@ -1753,7 +1763,27 @@
           <w:szCs w:val="28"/>
           <w:lang w:val="en-US"/>
         </w:rPr>
-        <w:t xml:space="preserve">Harmonizer Freq: </w:t>
+        <w:t>Harmon</w:t>
+      </w:r>
+      <w:r>
+        <w:rPr>
+          <w:rFonts w:ascii="Times" w:hAnsi="Times" w:cs="Helvetica"/>
+          <w:b/>
+          <w:sz w:val="28"/>
+          <w:szCs w:val="28"/>
+          <w:lang w:val="en-US"/>
+        </w:rPr>
+        <w:t>y</w:t>
+      </w:r>
+      <w:r>
+        <w:rPr>
+          <w:rFonts w:ascii="Times" w:hAnsi="Times" w:cs="Helvetica"/>
+          <w:b/>
+          <w:sz w:val="28"/>
+          <w:szCs w:val="28"/>
+          <w:lang w:val="en-US"/>
+        </w:rPr>
+        <w:t xml:space="preserve"> Freq: </w:t>
       </w:r>
       <w:r>
         <w:rPr>

</xml_diff>